<commit_message>
Revisi Ibu Nova Agustina S. T. M. Kom
</commit_message>
<xml_diff>
--- a/S1-Informatics_Engineering/documents/thesis/03 - Pernyataan.docx
+++ b/S1-Informatics_Engineering/documents/thesis/03 - Pernyataan.docx
@@ -1066,62 +1066,16 @@
           <w:szCs w:val="24"/>
         </w:rPr>
       </w:pPr>
-      <w:r>
-        <w:rPr>
-          <w:noProof/>
-        </w:rPr>
-        <w:drawing>
-          <wp:inline distT="0" distB="0" distL="0" distR="0">
-            <wp:extent cx="724094" cy="720000"/>
-            <wp:effectExtent l="0" t="0" r="0" b="4445"/>
-            <wp:docPr id="1218249102" name="Picture 3" descr="Mengenal Apa Itu e-Meterai? Cara Menggunakan, dan Cara Membelinya"/>
-            <wp:cNvGraphicFramePr>
-              <a:graphicFrameLocks xmlns:a="http://schemas.openxmlformats.org/drawingml/2006/main" noChangeAspect="1"/>
-            </wp:cNvGraphicFramePr>
-            <a:graphic xmlns:a="http://schemas.openxmlformats.org/drawingml/2006/main">
-              <a:graphicData uri="http://schemas.openxmlformats.org/drawingml/2006/picture">
-                <pic:pic xmlns:pic="http://schemas.openxmlformats.org/drawingml/2006/picture">
-                  <pic:nvPicPr>
-                    <pic:cNvPr id="0" name="Picture 11" descr="Mengenal Apa Itu e-Meterai? Cara Menggunakan, dan Cara Membelinya"/>
-                    <pic:cNvPicPr>
-                      <a:picLocks noChangeAspect="1" noChangeArrowheads="1"/>
-                    </pic:cNvPicPr>
-                  </pic:nvPicPr>
-                  <pic:blipFill rotWithShape="1">
-                    <a:blip r:embed="rId4" cstate="print">
-                      <a:extLst>
-                        <a:ext uri="{28A0092B-C50C-407E-A947-70E740481C1C}">
-                          <a14:useLocalDpi xmlns:a14="http://schemas.microsoft.com/office/drawing/2010/main" val="0"/>
-                        </a:ext>
-                      </a:extLst>
-                    </a:blip>
-                    <a:srcRect l="28475" t="12462" r="28576" b="11464"/>
-                    <a:stretch/>
-                  </pic:blipFill>
-                  <pic:spPr bwMode="auto">
-                    <a:xfrm>
-                      <a:off x="0" y="0"/>
-                      <a:ext cx="724094" cy="720000"/>
-                    </a:xfrm>
-                    <a:prstGeom prst="rect">
-                      <a:avLst/>
-                    </a:prstGeom>
-                    <a:noFill/>
-                    <a:ln>
-                      <a:noFill/>
-                    </a:ln>
-                    <a:extLst>
-                      <a:ext uri="{53640926-AAD7-44D8-BBD7-CCE9431645EC}">
-                        <a14:shadowObscured xmlns:a14="http://schemas.microsoft.com/office/drawing/2010/main"/>
-                      </a:ext>
-                    </a:extLst>
-                  </pic:spPr>
-                </pic:pic>
-              </a:graphicData>
-            </a:graphic>
-          </wp:inline>
-        </w:drawing>
-      </w:r>
+    </w:p>
+    <w:p>
+      <w:pPr>
+        <w:jc w:val="right"/>
+        <w:rPr>
+          <w:rFonts w:ascii="Garamond" w:hAnsi="Garamond" w:cs="Times New Roman"/>
+          <w:sz w:val="24"/>
+          <w:szCs w:val="24"/>
+        </w:rPr>
+      </w:pPr>
     </w:p>
     <w:p>
       <w:pPr>

</xml_diff>